<commit_message>
Menambahkan Activity diagram pada Tugas 5 dan filenya
</commit_message>
<xml_diff>
--- a/Tugas 5 (Kelompok) IF G.docx
+++ b/Tugas 5 (Kelompok) IF G.docx
@@ -188,6 +188,50 @@
       <w:r>
         <w:rPr>
           <w:b/>
+          <w:noProof/>
+          <w:sz w:val="24"/>
+          <w:szCs w:val="24"/>
+          <w:lang w:eastAsia="id-ID"/>
+        </w:rPr>
+        <w:drawing>
+          <wp:inline distT="0" distB="0" distL="0" distR="0">
+            <wp:extent cx="5731510" cy="4022090"/>
+            <wp:effectExtent l="19050" t="0" r="2540" b="0"/>
+            <wp:docPr id="1" name="Picture 0" descr="Diagram Activity Resturan Pizza.PNG"/>
+            <wp:cNvGraphicFramePr>
+              <a:graphicFrameLocks xmlns:a="http://schemas.openxmlformats.org/drawingml/2006/main" noChangeAspect="1"/>
+            </wp:cNvGraphicFramePr>
+            <a:graphic xmlns:a="http://schemas.openxmlformats.org/drawingml/2006/main">
+              <a:graphicData uri="http://schemas.openxmlformats.org/drawingml/2006/picture">
+                <pic:pic xmlns:pic="http://schemas.openxmlformats.org/drawingml/2006/picture">
+                  <pic:nvPicPr>
+                    <pic:cNvPr id="0" name="Diagram Activity Resturan Pizza.PNG"/>
+                    <pic:cNvPicPr/>
+                  </pic:nvPicPr>
+                  <pic:blipFill>
+                    <a:blip r:embed="rId4"/>
+                    <a:stretch>
+                      <a:fillRect/>
+                    </a:stretch>
+                  </pic:blipFill>
+                  <pic:spPr>
+                    <a:xfrm>
+                      <a:off x="0" y="0"/>
+                      <a:ext cx="5731510" cy="4022090"/>
+                    </a:xfrm>
+                    <a:prstGeom prst="rect">
+                      <a:avLst/>
+                    </a:prstGeom>
+                  </pic:spPr>
+                </pic:pic>
+              </a:graphicData>
+            </a:graphic>
+          </wp:inline>
+        </w:drawing>
+      </w:r>
+      <w:r>
+        <w:rPr>
+          <w:b/>
           <w:sz w:val="24"/>
           <w:szCs w:val="24"/>
         </w:rPr>
@@ -322,7 +366,6 @@
           <w:noProof/>
           <w:lang w:eastAsia="id-ID"/>
         </w:rPr>
-        <w:lastRenderedPageBreak/>
         <w:drawing>
           <wp:inline distT="0" distB="0" distL="0" distR="0">
             <wp:extent cx="4572638" cy="4801270"/>
@@ -339,7 +382,7 @@
                     <pic:cNvPicPr/>
                   </pic:nvPicPr>
                   <pic:blipFill>
-                    <a:blip r:embed="rId4"/>
+                    <a:blip r:embed="rId5"/>
                     <a:stretch>
                       <a:fillRect/>
                     </a:stretch>

</xml_diff>